<commit_message>
Caso de Uso + PBL (Documentação)
</commit_message>
<xml_diff>
--- a/Documentação - Projeto/Documentação Sprint 1 - G5.docx
+++ b/Documentação - Projeto/Documentação Sprint 1 - G5.docx
@@ -2176,15 +2176,7 @@
           <w:sz w:val="24"/>
           <w:szCs w:val="24"/>
         </w:rPr>
-        <w:t xml:space="preserve"> </w:t>
-      </w:r>
-      <w:r>
-        <w:rPr>
-          <w:rFonts w:eastAsia="Times New Roman"/>
-          <w:sz w:val="24"/>
-          <w:szCs w:val="24"/>
-        </w:rPr>
-        <w:t xml:space="preserve">como </w:t>
+        <w:t xml:space="preserve"> como </w:t>
       </w:r>
       <w:r>
         <w:rPr>
@@ -2193,39 +2185,7 @@
           <w:szCs w:val="24"/>
         </w:rPr>
         <w:lastRenderedPageBreak/>
-        <w:t xml:space="preserve">a sobrecarga de usuários no servidor, atualizações para bugs que não são compatíveis com </w:t>
-      </w:r>
-      <w:r>
-        <w:rPr>
-          <w:rFonts w:eastAsia="Times New Roman"/>
-          <w:sz w:val="24"/>
-          <w:szCs w:val="24"/>
-        </w:rPr>
-        <w:t>todos os</w:t>
-      </w:r>
-      <w:r>
-        <w:rPr>
-          <w:rFonts w:eastAsia="Times New Roman"/>
-          <w:sz w:val="24"/>
-          <w:szCs w:val="24"/>
-        </w:rPr>
-        <w:t xml:space="preserve"> aparelhos ou</w:t>
-      </w:r>
-      <w:r>
-        <w:rPr>
-          <w:rFonts w:eastAsia="Times New Roman"/>
-          <w:sz w:val="24"/>
-          <w:szCs w:val="24"/>
-        </w:rPr>
-        <w:t xml:space="preserve"> até</w:t>
-      </w:r>
-      <w:r>
-        <w:rPr>
-          <w:rFonts w:eastAsia="Times New Roman"/>
-          <w:sz w:val="24"/>
-          <w:szCs w:val="24"/>
-        </w:rPr>
-        <w:t xml:space="preserve"> erros técnicos nos servidores</w:t>
+        <w:t>a sobrecarga de usuários no servidor, atualizações para bugs que não são compatíveis com todos os aparelhos ou até erros técnicos nos servidores</w:t>
       </w:r>
       <w:r>
         <w:rPr>
@@ -2755,7 +2715,27 @@
           <w:szCs w:val="24"/>
           <w:lang w:val="pt-PT"/>
         </w:rPr>
-        <w:t>Processar os dados captados pelo sistema, mostrando-os em uma dashboard localizada no site institucional;</w:t>
+        <w:t>Processar os dados captados pelo sistema, mostrando-os em uma dashboard localizada no site institucional</w:t>
+      </w:r>
+      <w:r>
+        <w:rPr>
+          <w:rFonts w:eastAsia="Times New Roman"/>
+          <w:color w:val="000000" w:themeColor="text1"/>
+          <w:sz w:val="24"/>
+          <w:szCs w:val="24"/>
+          <w:lang w:val="pt-PT"/>
+        </w:rPr>
+        <w:t xml:space="preserve"> com acesso restrito a funcionários</w:t>
+      </w:r>
+      <w:r>
+        <w:rPr>
+          <w:rFonts w:eastAsia="Times New Roman"/>
+          <w:color w:val="000000" w:themeColor="text1"/>
+          <w:sz w:val="24"/>
+          <w:szCs w:val="24"/>
+          <w:lang w:val="pt-PT"/>
+        </w:rPr>
+        <w:t>;</w:t>
       </w:r>
     </w:p>
     <w:p>
@@ -3023,30 +3003,243 @@
         <w:t>.</w:t>
       </w:r>
     </w:p>
+    <w:p/>
+    <w:p>
+      <w:pPr>
+        <w:pStyle w:val="Ttulo1"/>
+        <w:keepNext w:val="0"/>
+        <w:keepLines w:val="0"/>
+        <w:spacing w:before="480"/>
+        <w:rPr>
+          <w:b/>
+          <w:bCs/>
+          <w:sz w:val="32"/>
+          <w:szCs w:val="32"/>
+          <w:highlight w:val="white"/>
+        </w:rPr>
+      </w:pPr>
+      <w:proofErr w:type="spellStart"/>
+      <w:r>
+        <w:rPr>
+          <w:b/>
+          <w:bCs/>
+          <w:sz w:val="32"/>
+          <w:szCs w:val="32"/>
+          <w:highlight w:val="white"/>
+        </w:rPr>
+        <w:t>Product</w:t>
+      </w:r>
+      <w:proofErr w:type="spellEnd"/>
+      <w:r>
+        <w:rPr>
+          <w:b/>
+          <w:bCs/>
+          <w:sz w:val="32"/>
+          <w:szCs w:val="32"/>
+          <w:highlight w:val="white"/>
+        </w:rPr>
+        <w:t xml:space="preserve"> Backlog</w:t>
+      </w:r>
+    </w:p>
     <w:p>
       <w:pPr>
         <w:pStyle w:val="PargrafodaLista"/>
-        <w:rPr>
-          <w:highlight w:val="white"/>
-        </w:rPr>
-      </w:pPr>
-    </w:p>
-    <w:p>
-      <w:pPr>
-        <w:pStyle w:val="PargrafodaLista"/>
-        <w:rPr>
-          <w:highlight w:val="white"/>
-        </w:rPr>
-      </w:pPr>
-    </w:p>
-    <w:p>
-      <w:pPr>
-        <w:rPr>
-          <w:highlight w:val="white"/>
-        </w:rPr>
-      </w:pPr>
-    </w:p>
-    <w:p/>
+        <w:numPr>
+          <w:ilvl w:val="0"/>
+          <w:numId w:val="5"/>
+        </w:numPr>
+        <w:rPr>
+          <w:highlight w:val="white"/>
+        </w:rPr>
+      </w:pPr>
+      <w:hyperlink r:id="rId10" w:history="1">
+        <w:proofErr w:type="spellStart"/>
+        <w:r>
+          <w:rPr>
+            <w:rStyle w:val="Hyperlink"/>
+            <w:highlight w:val="white"/>
+          </w:rPr>
+          <w:t>BackLog-SafeServer</w:t>
+        </w:r>
+        <w:proofErr w:type="spellEnd"/>
+        <w:r>
+          <w:rPr>
+            <w:rStyle w:val="Hyperlink"/>
+            <w:highlight w:val="white"/>
+          </w:rPr>
+          <w:t xml:space="preserve"> 2.xlsx</w:t>
+        </w:r>
+      </w:hyperlink>
+    </w:p>
+    <w:p>
+      <w:pPr>
+        <w:rPr>
+          <w:highlight w:val="white"/>
+        </w:rPr>
+      </w:pPr>
+    </w:p>
+    <w:p>
+      <w:pPr>
+        <w:rPr>
+          <w:highlight w:val="white"/>
+        </w:rPr>
+      </w:pPr>
+    </w:p>
+    <w:p>
+      <w:pPr>
+        <w:rPr>
+          <w:highlight w:val="white"/>
+        </w:rPr>
+      </w:pPr>
+    </w:p>
+    <w:p>
+      <w:pPr>
+        <w:rPr>
+          <w:highlight w:val="white"/>
+        </w:rPr>
+      </w:pPr>
+    </w:p>
+    <w:p>
+      <w:pPr>
+        <w:rPr>
+          <w:highlight w:val="white"/>
+        </w:rPr>
+      </w:pPr>
+    </w:p>
+    <w:p>
+      <w:pPr>
+        <w:rPr>
+          <w:highlight w:val="white"/>
+        </w:rPr>
+      </w:pPr>
+    </w:p>
+    <w:p>
+      <w:pPr>
+        <w:rPr>
+          <w:highlight w:val="white"/>
+        </w:rPr>
+      </w:pPr>
+    </w:p>
+    <w:p>
+      <w:pPr>
+        <w:rPr>
+          <w:highlight w:val="white"/>
+        </w:rPr>
+      </w:pPr>
+    </w:p>
+    <w:p>
+      <w:pPr>
+        <w:rPr>
+          <w:highlight w:val="white"/>
+        </w:rPr>
+      </w:pPr>
+    </w:p>
+    <w:p>
+      <w:pPr>
+        <w:rPr>
+          <w:highlight w:val="white"/>
+        </w:rPr>
+      </w:pPr>
+    </w:p>
+    <w:p>
+      <w:pPr>
+        <w:pStyle w:val="Ttulo1"/>
+        <w:keepNext w:val="0"/>
+        <w:keepLines w:val="0"/>
+        <w:spacing w:before="480"/>
+        <w:rPr>
+          <w:b/>
+          <w:bCs/>
+          <w:sz w:val="32"/>
+          <w:szCs w:val="32"/>
+          <w:highlight w:val="white"/>
+        </w:rPr>
+      </w:pPr>
+      <w:r>
+        <w:rPr>
+          <w:b/>
+          <w:bCs/>
+          <w:sz w:val="32"/>
+          <w:szCs w:val="32"/>
+          <w:highlight w:val="white"/>
+        </w:rPr>
+        <w:lastRenderedPageBreak/>
+        <w:t>Diagrama de Caso de Uso</w:t>
+      </w:r>
+    </w:p>
+    <w:p>
+      <w:pPr>
+        <w:rPr>
+          <w:highlight w:val="white"/>
+        </w:rPr>
+      </w:pPr>
+      <w:r>
+        <w:rPr>
+          <w:highlight w:val="white"/>
+        </w:rPr>
+        <w:t>UC – Sistema de Monitoramento dos Servidores</w:t>
+      </w:r>
+    </w:p>
+    <w:p>
+      <w:pPr>
+        <w:rPr>
+          <w:highlight w:val="white"/>
+        </w:rPr>
+      </w:pPr>
+      <w:r>
+        <w:rPr>
+          <w:noProof/>
+        </w:rPr>
+        <w:drawing>
+          <wp:inline distT="0" distB="0" distL="0" distR="0" wp14:anchorId="55CEC6B0" wp14:editId="4DD3FD41">
+            <wp:extent cx="5733415" cy="3898265"/>
+            <wp:effectExtent l="0" t="0" r="635" b="6985"/>
+            <wp:docPr id="327376588" name="Imagem 1" descr="Diagrama&#10;&#10;Descrição gerada automaticamente"/>
+            <wp:cNvGraphicFramePr>
+              <a:graphicFrameLocks xmlns:a="http://schemas.openxmlformats.org/drawingml/2006/main" noChangeAspect="1"/>
+            </wp:cNvGraphicFramePr>
+            <a:graphic xmlns:a="http://schemas.openxmlformats.org/drawingml/2006/main">
+              <a:graphicData uri="http://schemas.openxmlformats.org/drawingml/2006/picture">
+                <pic:pic xmlns:pic="http://schemas.openxmlformats.org/drawingml/2006/picture">
+                  <pic:nvPicPr>
+                    <pic:cNvPr id="327376588" name="Imagem 1" descr="Diagrama&#10;&#10;Descrição gerada automaticamente"/>
+                    <pic:cNvPicPr/>
+                  </pic:nvPicPr>
+                  <pic:blipFill>
+                    <a:blip r:embed="rId11">
+                      <a:extLst>
+                        <a:ext uri="{28A0092B-C50C-407E-A947-70E740481C1C}">
+                          <a14:useLocalDpi xmlns:a14="http://schemas.microsoft.com/office/drawing/2010/main" val="0"/>
+                        </a:ext>
+                      </a:extLst>
+                    </a:blip>
+                    <a:stretch>
+                      <a:fillRect/>
+                    </a:stretch>
+                  </pic:blipFill>
+                  <pic:spPr>
+                    <a:xfrm>
+                      <a:off x="0" y="0"/>
+                      <a:ext cx="5733415" cy="3898265"/>
+                    </a:xfrm>
+                    <a:prstGeom prst="rect">
+                      <a:avLst/>
+                    </a:prstGeom>
+                  </pic:spPr>
+                </pic:pic>
+              </a:graphicData>
+            </a:graphic>
+          </wp:inline>
+        </w:drawing>
+      </w:r>
+    </w:p>
+    <w:p>
+      <w:pPr>
+        <w:rPr>
+          <w:highlight w:val="white"/>
+        </w:rPr>
+      </w:pPr>
+    </w:p>
     <w:sectPr>
       <w:pgSz w:w="11909" w:h="16834"/>
       <w:pgMar w:top="1440" w:right="1440" w:bottom="1440" w:left="1440" w:header="720" w:footer="720" w:gutter="0"/>
@@ -3173,6 +3366,119 @@
     </w:lvl>
   </w:abstractNum>
   <w:abstractNum w:abstractNumId="1" w15:restartNumberingAfterBreak="0">
+    <w:nsid w:val="18FF272E"/>
+    <w:multiLevelType w:val="hybridMultilevel"/>
+    <w:tmpl w:val="A4A25956"/>
+    <w:lvl w:ilvl="0" w:tplc="04160001">
+      <w:start w:val="1"/>
+      <w:numFmt w:val="bullet"/>
+      <w:lvlText w:val=""/>
+      <w:lvlJc w:val="left"/>
+      <w:pPr>
+        <w:ind w:left="720" w:hanging="360"/>
+      </w:pPr>
+      <w:rPr>
+        <w:rFonts w:ascii="Symbol" w:hAnsi="Symbol" w:hint="default"/>
+      </w:rPr>
+    </w:lvl>
+    <w:lvl w:ilvl="1" w:tplc="04160003" w:tentative="1">
+      <w:start w:val="1"/>
+      <w:numFmt w:val="bullet"/>
+      <w:lvlText w:val="o"/>
+      <w:lvlJc w:val="left"/>
+      <w:pPr>
+        <w:ind w:left="1440" w:hanging="360"/>
+      </w:pPr>
+      <w:rPr>
+        <w:rFonts w:ascii="Courier New" w:hAnsi="Courier New" w:cs="Courier New" w:hint="default"/>
+      </w:rPr>
+    </w:lvl>
+    <w:lvl w:ilvl="2" w:tplc="04160005" w:tentative="1">
+      <w:start w:val="1"/>
+      <w:numFmt w:val="bullet"/>
+      <w:lvlText w:val=""/>
+      <w:lvlJc w:val="left"/>
+      <w:pPr>
+        <w:ind w:left="2160" w:hanging="360"/>
+      </w:pPr>
+      <w:rPr>
+        <w:rFonts w:ascii="Wingdings" w:hAnsi="Wingdings" w:hint="default"/>
+      </w:rPr>
+    </w:lvl>
+    <w:lvl w:ilvl="3" w:tplc="04160001" w:tentative="1">
+      <w:start w:val="1"/>
+      <w:numFmt w:val="bullet"/>
+      <w:lvlText w:val=""/>
+      <w:lvlJc w:val="left"/>
+      <w:pPr>
+        <w:ind w:left="2880" w:hanging="360"/>
+      </w:pPr>
+      <w:rPr>
+        <w:rFonts w:ascii="Symbol" w:hAnsi="Symbol" w:hint="default"/>
+      </w:rPr>
+    </w:lvl>
+    <w:lvl w:ilvl="4" w:tplc="04160003" w:tentative="1">
+      <w:start w:val="1"/>
+      <w:numFmt w:val="bullet"/>
+      <w:lvlText w:val="o"/>
+      <w:lvlJc w:val="left"/>
+      <w:pPr>
+        <w:ind w:left="3600" w:hanging="360"/>
+      </w:pPr>
+      <w:rPr>
+        <w:rFonts w:ascii="Courier New" w:hAnsi="Courier New" w:cs="Courier New" w:hint="default"/>
+      </w:rPr>
+    </w:lvl>
+    <w:lvl w:ilvl="5" w:tplc="04160005" w:tentative="1">
+      <w:start w:val="1"/>
+      <w:numFmt w:val="bullet"/>
+      <w:lvlText w:val=""/>
+      <w:lvlJc w:val="left"/>
+      <w:pPr>
+        <w:ind w:left="4320" w:hanging="360"/>
+      </w:pPr>
+      <w:rPr>
+        <w:rFonts w:ascii="Wingdings" w:hAnsi="Wingdings" w:hint="default"/>
+      </w:rPr>
+    </w:lvl>
+    <w:lvl w:ilvl="6" w:tplc="04160001" w:tentative="1">
+      <w:start w:val="1"/>
+      <w:numFmt w:val="bullet"/>
+      <w:lvlText w:val=""/>
+      <w:lvlJc w:val="left"/>
+      <w:pPr>
+        <w:ind w:left="5040" w:hanging="360"/>
+      </w:pPr>
+      <w:rPr>
+        <w:rFonts w:ascii="Symbol" w:hAnsi="Symbol" w:hint="default"/>
+      </w:rPr>
+    </w:lvl>
+    <w:lvl w:ilvl="7" w:tplc="04160003" w:tentative="1">
+      <w:start w:val="1"/>
+      <w:numFmt w:val="bullet"/>
+      <w:lvlText w:val="o"/>
+      <w:lvlJc w:val="left"/>
+      <w:pPr>
+        <w:ind w:left="5760" w:hanging="360"/>
+      </w:pPr>
+      <w:rPr>
+        <w:rFonts w:ascii="Courier New" w:hAnsi="Courier New" w:cs="Courier New" w:hint="default"/>
+      </w:rPr>
+    </w:lvl>
+    <w:lvl w:ilvl="8" w:tplc="04160005" w:tentative="1">
+      <w:start w:val="1"/>
+      <w:numFmt w:val="bullet"/>
+      <w:lvlText w:val=""/>
+      <w:lvlJc w:val="left"/>
+      <w:pPr>
+        <w:ind w:left="6480" w:hanging="360"/>
+      </w:pPr>
+      <w:rPr>
+        <w:rFonts w:ascii="Wingdings" w:hAnsi="Wingdings" w:hint="default"/>
+      </w:rPr>
+    </w:lvl>
+  </w:abstractNum>
+  <w:abstractNum w:abstractNumId="2" w15:restartNumberingAfterBreak="0">
     <w:nsid w:val="20563BBA"/>
     <w:multiLevelType w:val="multilevel"/>
     <w:tmpl w:val="3C1C814C"/>
@@ -3285,7 +3591,7 @@
       </w:rPr>
     </w:lvl>
   </w:abstractNum>
-  <w:abstractNum w:abstractNumId="2" w15:restartNumberingAfterBreak="0">
+  <w:abstractNum w:abstractNumId="3" w15:restartNumberingAfterBreak="0">
     <w:nsid w:val="3B64D0F8"/>
     <w:multiLevelType w:val="hybridMultilevel"/>
     <w:tmpl w:val="46F8049E"/>
@@ -3398,7 +3704,7 @@
       </w:rPr>
     </w:lvl>
   </w:abstractNum>
-  <w:abstractNum w:abstractNumId="3" w15:restartNumberingAfterBreak="0">
+  <w:abstractNum w:abstractNumId="4" w15:restartNumberingAfterBreak="0">
     <w:nsid w:val="79795669"/>
     <w:multiLevelType w:val="hybridMultilevel"/>
     <w:tmpl w:val="92344C68"/>
@@ -3515,13 +3821,16 @@
     <w:abstractNumId w:val="0"/>
   </w:num>
   <w:num w:numId="2" w16cid:durableId="1150974453">
+    <w:abstractNumId w:val="3"/>
+  </w:num>
+  <w:num w:numId="3" w16cid:durableId="2138185466">
     <w:abstractNumId w:val="2"/>
   </w:num>
-  <w:num w:numId="3" w16cid:durableId="2138185466">
+  <w:num w:numId="4" w16cid:durableId="139352416">
+    <w:abstractNumId w:val="4"/>
+  </w:num>
+  <w:num w:numId="5" w16cid:durableId="1103571383">
     <w:abstractNumId w:val="1"/>
-  </w:num>
-  <w:num w:numId="4" w16cid:durableId="139352416">
-    <w:abstractNumId w:val="3"/>
   </w:num>
 </w:numbering>
 </file>
@@ -4466,26 +4775,6 @@
 </file>
 
 <file path=customXml/item1.xml><?xml version="1.0" encoding="utf-8"?>
-<p:properties xmlns:p="http://schemas.microsoft.com/office/2006/metadata/properties" xmlns:xsi="http://www.w3.org/2001/XMLSchema-instance" xmlns:pc="http://schemas.microsoft.com/office/infopath/2007/PartnerControls">
-  <documentManagement>
-    <TaxCatchAll xmlns="47a15e07-4c0e-4f95-8b80-2808f172ccf6" xsi:nil="true"/>
-    <lcf76f155ced4ddcb4097134ff3c332f xmlns="4fceeb3d-4c3c-4a3f-9be6-22b1358db4c3">
-      <Terms xmlns="http://schemas.microsoft.com/office/infopath/2007/PartnerControls"/>
-    </lcf76f155ced4ddcb4097134ff3c332f>
-  </documentManagement>
-</p:properties>
-</file>
-
-<file path=customXml/item2.xml><?xml version="1.0" encoding="utf-8"?>
-<?mso-contentType ?>
-<FormTemplates xmlns="http://schemas.microsoft.com/sharepoint/v3/contenttype/forms">
-  <Display>DocumentLibraryForm</Display>
-  <Edit>DocumentLibraryForm</Edit>
-  <New>DocumentLibraryForm</New>
-</FormTemplates>
-</file>
-
-<file path=customXml/item3.xml><?xml version="1.0" encoding="utf-8"?>
 <ct:contentTypeSchema xmlns:ct="http://schemas.microsoft.com/office/2006/metadata/contentType" xmlns:ma="http://schemas.microsoft.com/office/2006/metadata/properties/metaAttributes" ct:_="" ma:_="" ma:contentTypeName="Documento" ma:contentTypeID="0x010100F98ABD202428AA49B0AFE5F3D34BB2F8" ma:contentTypeVersion="11" ma:contentTypeDescription="Crie um novo documento." ma:contentTypeScope="" ma:versionID="ee3d53fb3f47258ae092838f9907c703">
   <xsd:schema xmlns:xsd="http://www.w3.org/2001/XMLSchema" xmlns:xs="http://www.w3.org/2001/XMLSchema" xmlns:p="http://schemas.microsoft.com/office/2006/metadata/properties" xmlns:ns2="4fceeb3d-4c3c-4a3f-9be6-22b1358db4c3" xmlns:ns3="47a15e07-4c0e-4f95-8b80-2808f172ccf6" targetNamespace="http://schemas.microsoft.com/office/2006/metadata/properties" ma:root="true" ma:fieldsID="814a889c2d0293cc1790a88d4abbb02e" ns2:_="" ns3:_="">
     <xsd:import namespace="4fceeb3d-4c3c-4a3f-9be6-22b1358db4c3"/>
@@ -4680,26 +4969,27 @@
 </ct:contentTypeSchema>
 </file>
 
-<file path=customXml/itemProps1.xml><?xml version="1.0" encoding="utf-8"?>
-<ds:datastoreItem xmlns:ds="http://schemas.openxmlformats.org/officeDocument/2006/customXml" ds:itemID="{531FDD0B-61C7-43E9-882B-B72E25956F1C}">
-  <ds:schemaRefs>
-    <ds:schemaRef ds:uri="http://schemas.microsoft.com/office/2006/metadata/properties"/>
-    <ds:schemaRef ds:uri="http://schemas.microsoft.com/office/infopath/2007/PartnerControls"/>
-    <ds:schemaRef ds:uri="47a15e07-4c0e-4f95-8b80-2808f172ccf6"/>
-    <ds:schemaRef ds:uri="4fceeb3d-4c3c-4a3f-9be6-22b1358db4c3"/>
-  </ds:schemaRefs>
-</ds:datastoreItem>
+<file path=customXml/item2.xml><?xml version="1.0" encoding="utf-8"?>
+<?mso-contentType ?>
+<FormTemplates xmlns="http://schemas.microsoft.com/sharepoint/v3/contenttype/forms">
+  <Display>DocumentLibraryForm</Display>
+  <Edit>DocumentLibraryForm</Edit>
+  <New>DocumentLibraryForm</New>
+</FormTemplates>
 </file>
 
-<file path=customXml/itemProps2.xml><?xml version="1.0" encoding="utf-8"?>
-<ds:datastoreItem xmlns:ds="http://schemas.openxmlformats.org/officeDocument/2006/customXml" ds:itemID="{BF19369E-8696-4933-BEBD-F8C82EB0D2D1}">
-  <ds:schemaRefs>
-    <ds:schemaRef ds:uri="http://schemas.microsoft.com/sharepoint/v3/contenttype/forms"/>
-  </ds:schemaRefs>
-</ds:datastoreItem>
+<file path=customXml/item3.xml><?xml version="1.0" encoding="utf-8"?>
+<p:properties xmlns:p="http://schemas.microsoft.com/office/2006/metadata/properties" xmlns:xsi="http://www.w3.org/2001/XMLSchema-instance" xmlns:pc="http://schemas.microsoft.com/office/infopath/2007/PartnerControls">
+  <documentManagement>
+    <TaxCatchAll xmlns="47a15e07-4c0e-4f95-8b80-2808f172ccf6" xsi:nil="true"/>
+    <lcf76f155ced4ddcb4097134ff3c332f xmlns="4fceeb3d-4c3c-4a3f-9be6-22b1358db4c3">
+      <Terms xmlns="http://schemas.microsoft.com/office/infopath/2007/PartnerControls"/>
+    </lcf76f155ced4ddcb4097134ff3c332f>
+  </documentManagement>
+</p:properties>
 </file>
 
-<file path=customXml/itemProps3.xml><?xml version="1.0" encoding="utf-8"?>
+<file path=customXml/itemProps1.xml><?xml version="1.0" encoding="utf-8"?>
 <ds:datastoreItem xmlns:ds="http://schemas.openxmlformats.org/officeDocument/2006/customXml" ds:itemID="{7FD20C94-4D41-4E25-8717-14297309B2DD}">
   <ds:schemaRefs>
     <ds:schemaRef ds:uri="http://schemas.microsoft.com/office/2006/metadata/contentType"/>
@@ -4716,4 +5006,23 @@
     <ds:schemaRef ds:uri="http://schemas.microsoft.com/internal/obd"/>
   </ds:schemaRefs>
 </ds:datastoreItem>
+</file>
+
+<file path=customXml/itemProps2.xml><?xml version="1.0" encoding="utf-8"?>
+<ds:datastoreItem xmlns:ds="http://schemas.openxmlformats.org/officeDocument/2006/customXml" ds:itemID="{BF19369E-8696-4933-BEBD-F8C82EB0D2D1}">
+  <ds:schemaRefs>
+    <ds:schemaRef ds:uri="http://schemas.microsoft.com/sharepoint/v3/contenttype/forms"/>
+  </ds:schemaRefs>
+</ds:datastoreItem>
+</file>
+
+<file path=customXml/itemProps3.xml><?xml version="1.0" encoding="utf-8"?>
+<ds:datastoreItem xmlns:ds="http://schemas.openxmlformats.org/officeDocument/2006/customXml" ds:itemID="{531FDD0B-61C7-43E9-882B-B72E25956F1C}">
+  <ds:schemaRefs>
+    <ds:schemaRef ds:uri="http://schemas.microsoft.com/office/2006/metadata/properties"/>
+    <ds:schemaRef ds:uri="http://schemas.microsoft.com/office/infopath/2007/PartnerControls"/>
+    <ds:schemaRef ds:uri="47a15e07-4c0e-4f95-8b80-2808f172ccf6"/>
+    <ds:schemaRef ds:uri="4fceeb3d-4c3c-4a3f-9be6-22b1358db4c3"/>
+  </ds:schemaRefs>
+</ds:datastoreItem>
 </file>
</xml_diff>

<commit_message>
Alterações no Escopo e remoção de arquivos não utilizados
</commit_message>
<xml_diff>
--- a/Documentação - Projeto/Documentação Sprint 1 - G5.docx
+++ b/Documentação - Projeto/Documentação Sprint 1 - G5.docx
@@ -2819,6 +2819,7 @@
         <w:spacing w:before="480"/>
         <w:rPr>
           <w:b/>
+          <w:bCs/>
           <w:sz w:val="32"/>
           <w:szCs w:val="32"/>
           <w:highlight w:val="white"/>
@@ -2834,6 +2835,785 @@
         </w:rPr>
         <w:t>Escopo</w:t>
       </w:r>
+    </w:p>
+    <w:p>
+      <w:pPr>
+        <w:rPr>
+          <w:highlight w:val="white"/>
+        </w:rPr>
+      </w:pPr>
+    </w:p>
+    <w:p>
+      <w:pPr>
+        <w:spacing w:before="240" w:after="240" w:line="360" w:lineRule="auto"/>
+        <w:ind w:firstLine="700"/>
+        <w:jc w:val="both"/>
+        <w:rPr>
+          <w:rFonts w:eastAsia="Times New Roman"/>
+          <w:sz w:val="24"/>
+          <w:szCs w:val="24"/>
+        </w:rPr>
+      </w:pPr>
+      <w:r>
+        <w:rPr>
+          <w:rFonts w:eastAsia="Times New Roman"/>
+          <w:sz w:val="24"/>
+          <w:szCs w:val="24"/>
+        </w:rPr>
+        <w:t xml:space="preserve">Levando </w:t>
+      </w:r>
+      <w:r>
+        <w:rPr>
+          <w:rFonts w:eastAsia="Times New Roman"/>
+          <w:sz w:val="24"/>
+          <w:szCs w:val="24"/>
+        </w:rPr>
+        <w:t xml:space="preserve">em consideração todo o contexto exposto, a </w:t>
+      </w:r>
+      <w:proofErr w:type="spellStart"/>
+      <w:r>
+        <w:rPr>
+          <w:rFonts w:eastAsia="Times New Roman"/>
+          <w:sz w:val="24"/>
+          <w:szCs w:val="24"/>
+        </w:rPr>
+        <w:t>SafeServer</w:t>
+      </w:r>
+      <w:proofErr w:type="spellEnd"/>
+      <w:r>
+        <w:rPr>
+          <w:rFonts w:eastAsia="Times New Roman"/>
+          <w:sz w:val="24"/>
+          <w:szCs w:val="24"/>
+        </w:rPr>
+        <w:t xml:space="preserve"> idealizou um projeto que realizará a captura de dados </w:t>
+      </w:r>
+      <w:r>
+        <w:rPr>
+          <w:rFonts w:eastAsia="Times New Roman"/>
+          <w:sz w:val="24"/>
+          <w:szCs w:val="24"/>
+        </w:rPr>
+        <w:t>dos componentes de servidores</w:t>
+      </w:r>
+      <w:r>
+        <w:rPr>
+          <w:rFonts w:eastAsia="Times New Roman"/>
+          <w:sz w:val="24"/>
+          <w:szCs w:val="24"/>
+        </w:rPr>
+        <w:t xml:space="preserve"> de </w:t>
+      </w:r>
+      <w:proofErr w:type="spellStart"/>
+      <w:r>
+        <w:rPr>
+          <w:rFonts w:eastAsia="Times New Roman"/>
+          <w:sz w:val="24"/>
+          <w:szCs w:val="24"/>
+        </w:rPr>
+        <w:t>Read</w:t>
+      </w:r>
+      <w:proofErr w:type="spellEnd"/>
+      <w:r>
+        <w:rPr>
+          <w:rFonts w:eastAsia="Times New Roman"/>
+          <w:sz w:val="24"/>
+          <w:szCs w:val="24"/>
+        </w:rPr>
+        <w:t xml:space="preserve"> e Write do Instagram</w:t>
+      </w:r>
+      <w:r>
+        <w:rPr>
+          <w:rFonts w:eastAsia="Times New Roman"/>
+          <w:sz w:val="24"/>
+          <w:szCs w:val="24"/>
+        </w:rPr>
+        <w:t>,</w:t>
+      </w:r>
+      <w:r>
+        <w:rPr>
+          <w:rFonts w:eastAsia="Times New Roman"/>
+          <w:sz w:val="24"/>
+          <w:szCs w:val="24"/>
+        </w:rPr>
+        <w:t xml:space="preserve"> </w:t>
+      </w:r>
+      <w:r>
+        <w:rPr>
+          <w:rFonts w:eastAsia="Times New Roman"/>
+          <w:sz w:val="24"/>
+          <w:szCs w:val="24"/>
+        </w:rPr>
+        <w:t>a</w:t>
+      </w:r>
+      <w:r>
+        <w:rPr>
+          <w:rFonts w:eastAsia="Times New Roman"/>
+          <w:sz w:val="24"/>
+          <w:szCs w:val="24"/>
+        </w:rPr>
+        <w:t xml:space="preserve"> fim de obter informações relevantes para maior controle e monitoramento</w:t>
+      </w:r>
+      <w:r>
+        <w:rPr>
+          <w:rFonts w:eastAsia="Times New Roman"/>
+          <w:sz w:val="24"/>
+          <w:szCs w:val="24"/>
+        </w:rPr>
+        <w:t xml:space="preserve"> dos componentes </w:t>
+      </w:r>
+      <w:r>
+        <w:rPr>
+          <w:rFonts w:eastAsia="Times New Roman"/>
+          <w:sz w:val="24"/>
+          <w:szCs w:val="24"/>
+        </w:rPr>
+        <w:t>desses</w:t>
+      </w:r>
+      <w:r>
+        <w:rPr>
+          <w:rFonts w:eastAsia="Times New Roman"/>
+          <w:sz w:val="24"/>
+          <w:szCs w:val="24"/>
+        </w:rPr>
+        <w:t xml:space="preserve"> servidores, incluindo dados em tempo real para maior agilidade na resposta a problemas que possam surgir. </w:t>
+      </w:r>
+      <w:r>
+        <w:rPr>
+          <w:rFonts w:eastAsia="Times New Roman"/>
+          <w:sz w:val="24"/>
+          <w:szCs w:val="24"/>
+        </w:rPr>
+        <w:t xml:space="preserve">A visualização do estudo será exposta através de uma aplicação Web, contendo alertas e exposição desses dados coletado, de uma forma amigável ao cliente, para que assim seja possível para </w:t>
+      </w:r>
+      <w:r>
+        <w:rPr>
+          <w:rFonts w:eastAsia="Times New Roman"/>
+          <w:sz w:val="24"/>
+          <w:szCs w:val="24"/>
+        </w:rPr>
+        <w:t>que possam ser identificados os horários de pico de uso desses componentes e identificar as possíveis melhorias que podem ser feitas para que o servidor não fique sobrecarregado e o serviço fique instável.</w:t>
+      </w:r>
+    </w:p>
+    <w:p>
+      <w:pPr>
+        <w:spacing w:before="240" w:after="240" w:line="360" w:lineRule="auto"/>
+        <w:ind w:firstLine="700"/>
+        <w:jc w:val="both"/>
+        <w:rPr>
+          <w:rFonts w:eastAsia="Times New Roman"/>
+          <w:sz w:val="24"/>
+          <w:szCs w:val="24"/>
+        </w:rPr>
+      </w:pPr>
+      <w:r>
+        <w:rPr>
+          <w:rFonts w:eastAsia="Times New Roman"/>
+          <w:sz w:val="24"/>
+          <w:szCs w:val="24"/>
+        </w:rPr>
+        <w:t>Para</w:t>
+      </w:r>
+      <w:r>
+        <w:rPr>
+          <w:rFonts w:eastAsia="Times New Roman"/>
+          <w:sz w:val="24"/>
+          <w:szCs w:val="24"/>
+        </w:rPr>
+        <w:t xml:space="preserve"> o início do projeto, é preciso ser feito todo o processo de documentação, detalhando todo que envolve o projeto, tal como o contexto no qual ele está inserido, a justificativa para sua realização, os objetivos a serem alcançados e o escopo; ela será feita em um documento digital no Word. </w:t>
+      </w:r>
+      <w:r>
+        <w:rPr>
+          <w:rFonts w:eastAsia="Times New Roman"/>
+          <w:sz w:val="24"/>
+          <w:szCs w:val="24"/>
+        </w:rPr>
+        <w:t xml:space="preserve">Na documentação também serão desenvolvidas duas </w:t>
+      </w:r>
+      <w:proofErr w:type="spellStart"/>
+      <w:r>
+        <w:rPr>
+          <w:rFonts w:eastAsia="Times New Roman"/>
+          <w:sz w:val="24"/>
+          <w:szCs w:val="24"/>
+        </w:rPr>
+        <w:t>proto-personas</w:t>
+      </w:r>
+      <w:proofErr w:type="spellEnd"/>
+      <w:r>
+        <w:rPr>
+          <w:rFonts w:eastAsia="Times New Roman"/>
+          <w:sz w:val="24"/>
+          <w:szCs w:val="24"/>
+        </w:rPr>
+        <w:t xml:space="preserve">, que simbolizam os usuários principais da </w:t>
+      </w:r>
+      <w:r>
+        <w:rPr>
+          <w:rFonts w:eastAsia="Times New Roman"/>
+          <w:sz w:val="24"/>
+          <w:szCs w:val="24"/>
+        </w:rPr>
+        <w:lastRenderedPageBreak/>
+        <w:t>solução, e com eles poderão ser moldadas as histórias de usuário (</w:t>
+      </w:r>
+      <w:proofErr w:type="spellStart"/>
+      <w:r>
+        <w:rPr>
+          <w:rFonts w:eastAsia="Times New Roman"/>
+          <w:sz w:val="24"/>
+          <w:szCs w:val="24"/>
+        </w:rPr>
+        <w:t>User</w:t>
+      </w:r>
+      <w:proofErr w:type="spellEnd"/>
+      <w:r>
+        <w:rPr>
+          <w:rFonts w:eastAsia="Times New Roman"/>
+          <w:sz w:val="24"/>
+          <w:szCs w:val="24"/>
+        </w:rPr>
+        <w:t xml:space="preserve"> Stories) que contam com algumas necessidades do usuário de uma forma mais informal. A partir das </w:t>
+      </w:r>
+      <w:proofErr w:type="spellStart"/>
+      <w:r>
+        <w:rPr>
+          <w:rFonts w:eastAsia="Times New Roman"/>
+          <w:sz w:val="24"/>
+          <w:szCs w:val="24"/>
+        </w:rPr>
+        <w:t>User</w:t>
+      </w:r>
+      <w:proofErr w:type="spellEnd"/>
+      <w:r>
+        <w:rPr>
+          <w:rFonts w:eastAsia="Times New Roman"/>
+          <w:sz w:val="24"/>
+          <w:szCs w:val="24"/>
+        </w:rPr>
+        <w:t xml:space="preserve"> Stories e Personas será feita a etapa de identificar e organizar os problemas dessas personas através de um painel visual chamado de Lean UX Canvas, que contará com algumas ideias para a solução desses problemas e como o </w:t>
+      </w:r>
+      <w:proofErr w:type="gramStart"/>
+      <w:r>
+        <w:rPr>
+          <w:rFonts w:eastAsia="Times New Roman"/>
+          <w:sz w:val="24"/>
+          <w:szCs w:val="24"/>
+        </w:rPr>
+        <w:t>negocio</w:t>
+      </w:r>
+      <w:proofErr w:type="gramEnd"/>
+      <w:r>
+        <w:rPr>
+          <w:rFonts w:eastAsia="Times New Roman"/>
+          <w:sz w:val="24"/>
+          <w:szCs w:val="24"/>
+        </w:rPr>
+        <w:t xml:space="preserve"> e o usuário podem se beneficiar com elas.</w:t>
+      </w:r>
+    </w:p>
+    <w:p>
+      <w:pPr>
+        <w:spacing w:before="240" w:after="240" w:line="360" w:lineRule="auto"/>
+        <w:ind w:firstLine="700"/>
+        <w:jc w:val="both"/>
+        <w:rPr>
+          <w:rFonts w:eastAsia="Times New Roman"/>
+          <w:sz w:val="24"/>
+          <w:szCs w:val="24"/>
+        </w:rPr>
+      </w:pPr>
+      <w:r>
+        <w:rPr>
+          <w:rFonts w:eastAsia="Times New Roman"/>
+          <w:sz w:val="24"/>
+          <w:szCs w:val="24"/>
+        </w:rPr>
+        <w:t xml:space="preserve">Em seguida, os requisitos </w:t>
+      </w:r>
+      <w:r>
+        <w:rPr>
+          <w:rFonts w:eastAsia="Times New Roman"/>
+          <w:sz w:val="24"/>
+          <w:szCs w:val="24"/>
+        </w:rPr>
+        <w:t>do sistema serão identificados e</w:t>
+      </w:r>
+      <w:r>
+        <w:rPr>
+          <w:rFonts w:eastAsia="Times New Roman"/>
+          <w:sz w:val="24"/>
+          <w:szCs w:val="24"/>
+        </w:rPr>
+        <w:t xml:space="preserve"> definidos no escopo, </w:t>
+      </w:r>
+      <w:r>
+        <w:rPr>
+          <w:rFonts w:eastAsia="Times New Roman"/>
+          <w:sz w:val="24"/>
+          <w:szCs w:val="24"/>
+        </w:rPr>
+        <w:t>para então serem</w:t>
+      </w:r>
+      <w:r>
+        <w:rPr>
+          <w:rFonts w:eastAsia="Times New Roman"/>
+          <w:sz w:val="24"/>
+          <w:szCs w:val="24"/>
+        </w:rPr>
+        <w:t xml:space="preserve"> transferidos a uma plataforma de gestão de projetos, o </w:t>
+      </w:r>
+      <w:proofErr w:type="spellStart"/>
+      <w:r>
+        <w:rPr>
+          <w:rFonts w:eastAsia="Times New Roman"/>
+          <w:sz w:val="24"/>
+          <w:szCs w:val="24"/>
+        </w:rPr>
+        <w:t>Planner</w:t>
+      </w:r>
+      <w:proofErr w:type="spellEnd"/>
+      <w:r>
+        <w:rPr>
+          <w:rFonts w:eastAsia="Times New Roman"/>
+          <w:sz w:val="24"/>
+          <w:szCs w:val="24"/>
+        </w:rPr>
+        <w:t xml:space="preserve">, </w:t>
+      </w:r>
+      <w:r>
+        <w:rPr>
+          <w:rFonts w:eastAsia="Times New Roman"/>
+          <w:sz w:val="24"/>
+          <w:szCs w:val="24"/>
+        </w:rPr>
+        <w:t>responsável por gerar um</w:t>
+      </w:r>
+      <w:r>
+        <w:rPr>
+          <w:rFonts w:eastAsia="Times New Roman"/>
+          <w:sz w:val="24"/>
+          <w:szCs w:val="24"/>
+        </w:rPr>
+        <w:t xml:space="preserve"> maior controle na realização das tarefas do grupo e quem está responsável por cada um dos requisitos. Com os requisitos definidos, será realizada uma planilha de</w:t>
+      </w:r>
+      <w:r>
+        <w:rPr>
+          <w:rFonts w:eastAsia="Times New Roman"/>
+          <w:sz w:val="24"/>
+          <w:szCs w:val="24"/>
+        </w:rPr>
+        <w:t xml:space="preserve"> requisitos.</w:t>
+      </w:r>
+      <w:r>
+        <w:rPr>
+          <w:rFonts w:eastAsia="Times New Roman"/>
+          <w:sz w:val="24"/>
+          <w:szCs w:val="24"/>
+        </w:rPr>
+        <w:t xml:space="preserve"> Essa planilha é de extrema importância para que os requisitos possam ser bem </w:t>
+      </w:r>
+      <w:r>
+        <w:rPr>
+          <w:rFonts w:eastAsia="Times New Roman"/>
+          <w:sz w:val="24"/>
+          <w:szCs w:val="24"/>
+        </w:rPr>
+        <w:t>descritos</w:t>
+      </w:r>
+      <w:r>
+        <w:rPr>
+          <w:rFonts w:eastAsia="Times New Roman"/>
+          <w:sz w:val="24"/>
+          <w:szCs w:val="24"/>
+        </w:rPr>
+        <w:t xml:space="preserve"> e </w:t>
+      </w:r>
+      <w:r>
+        <w:rPr>
+          <w:rFonts w:eastAsia="Times New Roman"/>
+          <w:sz w:val="24"/>
+          <w:szCs w:val="24"/>
+        </w:rPr>
+        <w:t>servirem como base do desenvolvimento do sistema.</w:t>
+      </w:r>
+    </w:p>
+    <w:p>
+      <w:pPr>
+        <w:spacing w:before="240" w:after="240" w:line="360" w:lineRule="auto"/>
+        <w:ind w:firstLine="700"/>
+        <w:jc w:val="both"/>
+        <w:rPr>
+          <w:rFonts w:eastAsia="Times New Roman"/>
+          <w:sz w:val="24"/>
+          <w:szCs w:val="24"/>
+        </w:rPr>
+      </w:pPr>
+      <w:r>
+        <w:rPr>
+          <w:rFonts w:eastAsia="Times New Roman"/>
+          <w:sz w:val="24"/>
+          <w:szCs w:val="24"/>
+        </w:rPr>
+        <w:t xml:space="preserve">Em relação a captura dos dados do servidor, serão utilizadas máquinas pessoais dos integrantes do grupo, em que cada uma delas contará com um script de captura dos dados da própria máquina, desenvolvido na linguagem </w:t>
+      </w:r>
+      <w:proofErr w:type="spellStart"/>
+      <w:r>
+        <w:rPr>
+          <w:rFonts w:eastAsia="Times New Roman"/>
+          <w:sz w:val="24"/>
+          <w:szCs w:val="24"/>
+        </w:rPr>
+        <w:t>Pyhton</w:t>
+      </w:r>
+      <w:proofErr w:type="spellEnd"/>
+      <w:r>
+        <w:rPr>
+          <w:rFonts w:eastAsia="Times New Roman"/>
+          <w:sz w:val="24"/>
+          <w:szCs w:val="24"/>
+        </w:rPr>
+        <w:t xml:space="preserve">. E para armazenar todos esses dados desse </w:t>
+      </w:r>
+      <w:r>
+        <w:rPr>
+          <w:rFonts w:eastAsia="Times New Roman"/>
+          <w:sz w:val="24"/>
+          <w:szCs w:val="24"/>
+        </w:rPr>
+        <w:t>estudo,</w:t>
+      </w:r>
+      <w:r>
+        <w:rPr>
+          <w:rFonts w:eastAsia="Times New Roman"/>
+          <w:sz w:val="24"/>
+          <w:szCs w:val="24"/>
+        </w:rPr>
+        <w:t xml:space="preserve"> será feita uma modelagem lógica com a tabelas de dados </w:t>
+      </w:r>
+      <w:r>
+        <w:rPr>
+          <w:rFonts w:eastAsia="Times New Roman"/>
+          <w:sz w:val="24"/>
+          <w:szCs w:val="24"/>
+        </w:rPr>
+        <w:t>que serão utilizadas</w:t>
+      </w:r>
+      <w:r>
+        <w:rPr>
+          <w:rFonts w:eastAsia="Times New Roman"/>
+          <w:sz w:val="24"/>
+          <w:szCs w:val="24"/>
+        </w:rPr>
+        <w:t>, desde o cadastro das empresas, seus funcionários</w:t>
+      </w:r>
+      <w:r>
+        <w:rPr>
+          <w:rFonts w:eastAsia="Times New Roman"/>
+          <w:sz w:val="24"/>
+          <w:szCs w:val="24"/>
+        </w:rPr>
+        <w:t>, até os servidores e seus registros</w:t>
+      </w:r>
+      <w:r>
+        <w:rPr>
+          <w:rFonts w:eastAsia="Times New Roman"/>
+          <w:sz w:val="24"/>
+          <w:szCs w:val="24"/>
+        </w:rPr>
+        <w:t xml:space="preserve">. A partir dessa modelagem, as tabelas poderão ser criadas no banco de dados </w:t>
+      </w:r>
+      <w:proofErr w:type="spellStart"/>
+      <w:r>
+        <w:rPr>
+          <w:rFonts w:eastAsia="Times New Roman"/>
+          <w:sz w:val="24"/>
+          <w:szCs w:val="24"/>
+        </w:rPr>
+        <w:t>MySql</w:t>
+      </w:r>
+      <w:proofErr w:type="spellEnd"/>
+      <w:r>
+        <w:rPr>
+          <w:rFonts w:eastAsia="Times New Roman"/>
+          <w:sz w:val="24"/>
+          <w:szCs w:val="24"/>
+        </w:rPr>
+        <w:t xml:space="preserve"> Workbench, que foi escolhido para estar dentro de uma </w:t>
+      </w:r>
+      <w:r>
+        <w:rPr>
+          <w:rFonts w:eastAsia="Times New Roman"/>
+          <w:sz w:val="24"/>
+          <w:szCs w:val="24"/>
+        </w:rPr>
+        <w:t>instância provisionada na EC2, na nuvem AWS</w:t>
+      </w:r>
+      <w:r>
+        <w:rPr>
+          <w:rFonts w:eastAsia="Times New Roman"/>
+          <w:sz w:val="24"/>
+          <w:szCs w:val="24"/>
+        </w:rPr>
+        <w:t xml:space="preserve">. </w:t>
+      </w:r>
+      <w:r>
+        <w:rPr>
+          <w:rFonts w:eastAsia="Times New Roman"/>
+          <w:sz w:val="24"/>
+          <w:szCs w:val="24"/>
+        </w:rPr>
+        <w:t>Esse</w:t>
+      </w:r>
+      <w:r>
+        <w:rPr>
+          <w:rFonts w:eastAsia="Times New Roman"/>
+          <w:sz w:val="24"/>
+          <w:szCs w:val="24"/>
+        </w:rPr>
+        <w:t xml:space="preserve"> projeto </w:t>
+      </w:r>
+      <w:r>
+        <w:rPr>
+          <w:rFonts w:eastAsia="Times New Roman"/>
+          <w:sz w:val="24"/>
+          <w:szCs w:val="24"/>
+        </w:rPr>
+        <w:t>contém</w:t>
+      </w:r>
+      <w:r>
+        <w:rPr>
+          <w:rFonts w:eastAsia="Times New Roman"/>
+          <w:sz w:val="24"/>
+          <w:szCs w:val="24"/>
+        </w:rPr>
+        <w:t xml:space="preserve"> </w:t>
+      </w:r>
+      <w:r>
+        <w:rPr>
+          <w:rFonts w:eastAsia="Times New Roman"/>
+          <w:sz w:val="24"/>
+          <w:szCs w:val="24"/>
+        </w:rPr>
+        <w:t>quatro</w:t>
+      </w:r>
+      <w:r>
+        <w:rPr>
+          <w:rFonts w:eastAsia="Times New Roman"/>
+          <w:sz w:val="24"/>
+          <w:szCs w:val="24"/>
+        </w:rPr>
+        <w:t xml:space="preserve"> tabelas, com seus diferentes atributos, sendo as duas primeiras a tabela de cadastro das empresas e dos funcionários</w:t>
+      </w:r>
+      <w:r>
+        <w:rPr>
+          <w:rFonts w:eastAsia="Times New Roman"/>
+          <w:sz w:val="24"/>
+          <w:szCs w:val="24"/>
+        </w:rPr>
+        <w:t xml:space="preserve">, e as outras duas são em relação ao cadastro dos servidores e registros dos dados dos componentes. Vale ressaltar que a o cadastro do gerente é realizado no site e contará com uma chave de acesso, fornecido pela própria equipe </w:t>
+      </w:r>
+      <w:proofErr w:type="spellStart"/>
+      <w:r>
+        <w:rPr>
+          <w:rFonts w:eastAsia="Times New Roman"/>
+          <w:sz w:val="24"/>
+          <w:szCs w:val="24"/>
+        </w:rPr>
+        <w:t>SafeServer</w:t>
+      </w:r>
+      <w:proofErr w:type="spellEnd"/>
+      <w:r>
+        <w:rPr>
+          <w:rFonts w:eastAsia="Times New Roman"/>
+          <w:sz w:val="24"/>
+          <w:szCs w:val="24"/>
+        </w:rPr>
+        <w:t>, para funcionar com uma camada de segurança que permite que apenas o funcionário que tiver esse código poderá visualizar as métricas dos componentes.</w:t>
+      </w:r>
+    </w:p>
+    <w:p>
+      <w:pPr>
+        <w:spacing w:before="240" w:after="240" w:line="360" w:lineRule="auto"/>
+        <w:ind w:firstLine="700"/>
+        <w:jc w:val="both"/>
+        <w:rPr>
+          <w:rFonts w:eastAsia="Times New Roman"/>
+          <w:sz w:val="24"/>
+          <w:szCs w:val="24"/>
+        </w:rPr>
+      </w:pPr>
+      <w:r>
+        <w:rPr>
+          <w:rFonts w:eastAsia="Times New Roman"/>
+          <w:sz w:val="24"/>
+          <w:szCs w:val="24"/>
+        </w:rPr>
+        <w:t xml:space="preserve">Os dados que </w:t>
+      </w:r>
+      <w:proofErr w:type="gramStart"/>
+      <w:r>
+        <w:rPr>
+          <w:rFonts w:eastAsia="Times New Roman"/>
+          <w:sz w:val="24"/>
+          <w:szCs w:val="24"/>
+        </w:rPr>
+        <w:t>estarão sendo</w:t>
+      </w:r>
+      <w:proofErr w:type="gramEnd"/>
+      <w:r>
+        <w:rPr>
+          <w:rFonts w:eastAsia="Times New Roman"/>
+          <w:sz w:val="24"/>
+          <w:szCs w:val="24"/>
+        </w:rPr>
+        <w:t xml:space="preserve"> armazenados devem ser tratados e formatados para que sua compreensão seja facilitada e fiquem mais coerentes com a regra de negócio desenvolvida. Por esse motivo, foi escolhida a linguagem de programação </w:t>
+      </w:r>
+      <w:r>
+        <w:rPr>
+          <w:rFonts w:eastAsia="Times New Roman"/>
+          <w:sz w:val="24"/>
+          <w:szCs w:val="24"/>
+        </w:rPr>
+        <w:lastRenderedPageBreak/>
+        <w:t xml:space="preserve">Java, que será responsável por tratar e </w:t>
+      </w:r>
+      <w:r>
+        <w:rPr>
+          <w:rFonts w:eastAsia="Times New Roman"/>
+          <w:sz w:val="24"/>
+          <w:szCs w:val="24"/>
+        </w:rPr>
+        <w:t>exibir esses dados de uma forma mais intuitiva.</w:t>
+      </w:r>
+    </w:p>
+    <w:p>
+      <w:pPr>
+        <w:spacing w:before="240" w:after="240" w:line="360" w:lineRule="auto"/>
+        <w:ind w:firstLine="700"/>
+        <w:jc w:val="both"/>
+        <w:rPr>
+          <w:rFonts w:eastAsia="Times New Roman"/>
+          <w:sz w:val="24"/>
+          <w:szCs w:val="24"/>
+        </w:rPr>
+      </w:pPr>
+      <w:r>
+        <w:rPr>
+          <w:rFonts w:eastAsia="Times New Roman"/>
+          <w:sz w:val="24"/>
+          <w:szCs w:val="24"/>
+        </w:rPr>
+        <w:t xml:space="preserve">A partir do momento que esses dados estarão tratados, eles já estarão prontos para serem exibidos ao cliente. Então assim, será desenvolvido um site institucional, </w:t>
+      </w:r>
+      <w:r>
+        <w:rPr>
+          <w:rFonts w:eastAsia="Times New Roman"/>
+          <w:sz w:val="24"/>
+          <w:szCs w:val="24"/>
+        </w:rPr>
+        <w:t xml:space="preserve">desenvolvido em HTML, CSS e </w:t>
+      </w:r>
+      <w:proofErr w:type="spellStart"/>
+      <w:r>
+        <w:rPr>
+          <w:rFonts w:eastAsia="Times New Roman"/>
+          <w:sz w:val="24"/>
+          <w:szCs w:val="24"/>
+        </w:rPr>
+        <w:t>JavaScript</w:t>
+      </w:r>
+      <w:proofErr w:type="spellEnd"/>
+      <w:r>
+        <w:rPr>
+          <w:rFonts w:eastAsia="Times New Roman"/>
+          <w:sz w:val="24"/>
+          <w:szCs w:val="24"/>
+        </w:rPr>
+        <w:t xml:space="preserve">, </w:t>
+      </w:r>
+      <w:r>
+        <w:rPr>
+          <w:rFonts w:eastAsia="Times New Roman"/>
+          <w:sz w:val="24"/>
+          <w:szCs w:val="24"/>
+        </w:rPr>
+        <w:t xml:space="preserve">em que o cliente poderá </w:t>
+      </w:r>
+      <w:r>
+        <w:rPr>
+          <w:rFonts w:eastAsia="Times New Roman"/>
+          <w:sz w:val="24"/>
+          <w:szCs w:val="24"/>
+        </w:rPr>
+        <w:t xml:space="preserve">entender o ramo de mercado que a </w:t>
+      </w:r>
+      <w:proofErr w:type="spellStart"/>
+      <w:r>
+        <w:rPr>
+          <w:rFonts w:eastAsia="Times New Roman"/>
+          <w:sz w:val="24"/>
+          <w:szCs w:val="24"/>
+        </w:rPr>
+        <w:t>SafeServer</w:t>
+      </w:r>
+      <w:proofErr w:type="spellEnd"/>
+      <w:r>
+        <w:rPr>
+          <w:rFonts w:eastAsia="Times New Roman"/>
+          <w:sz w:val="24"/>
+          <w:szCs w:val="24"/>
+        </w:rPr>
+        <w:t xml:space="preserve"> trabalho e os serviços oferecidos, além de </w:t>
+      </w:r>
+      <w:r>
+        <w:rPr>
+          <w:rFonts w:eastAsia="Times New Roman"/>
+          <w:sz w:val="24"/>
+          <w:szCs w:val="24"/>
+        </w:rPr>
+        <w:t>realizar seu cadastro e login e logo será redirecionado as telas de Dashboard. Serão duas telas de Dashboard, uma destinada ao Gerente do departamento de TI, que contará com métricas mais gerais sobre a saúde dos componentes dos servidores; e uma destinada ao técnico de TI, que contará com dados mais específicos e em tempo real de como está a medida exata dos componentes. Além disso, na tela da Dashboard do gerente, ele poderá realizar o cadastro de todos os seus funcionários técnicos para ter um maior controle de quem está acessado essas métricas.</w:t>
+      </w:r>
+    </w:p>
+    <w:p>
+      <w:pPr>
+        <w:spacing w:before="240" w:after="240" w:line="360" w:lineRule="auto"/>
+        <w:ind w:firstLine="700"/>
+        <w:jc w:val="both"/>
+        <w:rPr>
+          <w:rFonts w:eastAsia="Times New Roman"/>
+          <w:sz w:val="24"/>
+          <w:szCs w:val="24"/>
+        </w:rPr>
+      </w:pPr>
+      <w:r>
+        <w:rPr>
+          <w:rFonts w:eastAsia="Times New Roman"/>
+          <w:sz w:val="24"/>
+          <w:szCs w:val="24"/>
+        </w:rPr>
+        <w:t xml:space="preserve">As métricas que serão disponibilizadas para o gerente incluem médias semanais de percentual da CPU dos dois servidores monitorados, relação entre o percentual de uso de memória RAM e disco entre os servidores e a quantidade de vezes na semana que o servidor ficou sobrecarregado. Já o técnico de TI terá acesso a métricas em tempo real do percentual de CPU dos dois servidores (incluindo data e hora) e dados sobre o quanto de memória RAM e Disco estão sendo utilizados no momento; para que assim ele consiga agir da melhor forma possível para diminuir os prejuízos </w:t>
+      </w:r>
+      <w:r>
+        <w:rPr>
+          <w:rFonts w:eastAsia="Times New Roman"/>
+          <w:sz w:val="24"/>
+          <w:szCs w:val="24"/>
+        </w:rPr>
+        <w:t>gerados pela instabilidade e sobrecarga.</w:t>
+      </w:r>
+    </w:p>
+    <w:p>
+      <w:pPr>
+        <w:spacing w:before="240" w:after="240" w:line="360" w:lineRule="auto"/>
+        <w:ind w:firstLine="700"/>
+        <w:jc w:val="both"/>
+        <w:rPr>
+          <w:rFonts w:eastAsia="Times New Roman"/>
+          <w:sz w:val="24"/>
+          <w:szCs w:val="24"/>
+        </w:rPr>
+      </w:pPr>
     </w:p>
     <w:p>
       <w:pPr>
@@ -3043,11 +3823,6 @@
     </w:p>
     <w:p>
       <w:pPr>
-        <w:pStyle w:val="PargrafodaLista"/>
-        <w:numPr>
-          <w:ilvl w:val="0"/>
-          <w:numId w:val="5"/>
-        </w:numPr>
         <w:rPr>
           <w:highlight w:val="white"/>
         </w:rPr>
@@ -3073,76 +3848,6 @@
     </w:p>
     <w:p>
       <w:pPr>
-        <w:rPr>
-          <w:highlight w:val="white"/>
-        </w:rPr>
-      </w:pPr>
-    </w:p>
-    <w:p>
-      <w:pPr>
-        <w:rPr>
-          <w:highlight w:val="white"/>
-        </w:rPr>
-      </w:pPr>
-    </w:p>
-    <w:p>
-      <w:pPr>
-        <w:rPr>
-          <w:highlight w:val="white"/>
-        </w:rPr>
-      </w:pPr>
-    </w:p>
-    <w:p>
-      <w:pPr>
-        <w:rPr>
-          <w:highlight w:val="white"/>
-        </w:rPr>
-      </w:pPr>
-    </w:p>
-    <w:p>
-      <w:pPr>
-        <w:rPr>
-          <w:highlight w:val="white"/>
-        </w:rPr>
-      </w:pPr>
-    </w:p>
-    <w:p>
-      <w:pPr>
-        <w:rPr>
-          <w:highlight w:val="white"/>
-        </w:rPr>
-      </w:pPr>
-    </w:p>
-    <w:p>
-      <w:pPr>
-        <w:rPr>
-          <w:highlight w:val="white"/>
-        </w:rPr>
-      </w:pPr>
-    </w:p>
-    <w:p>
-      <w:pPr>
-        <w:rPr>
-          <w:highlight w:val="white"/>
-        </w:rPr>
-      </w:pPr>
-    </w:p>
-    <w:p>
-      <w:pPr>
-        <w:rPr>
-          <w:highlight w:val="white"/>
-        </w:rPr>
-      </w:pPr>
-    </w:p>
-    <w:p>
-      <w:pPr>
-        <w:rPr>
-          <w:highlight w:val="white"/>
-        </w:rPr>
-      </w:pPr>
-    </w:p>
-    <w:p>
-      <w:pPr>
         <w:pStyle w:val="Ttulo1"/>
         <w:keepNext w:val="0"/>
         <w:keepLines w:val="0"/>
@@ -3191,10 +3896,10 @@
           <w:noProof/>
         </w:rPr>
         <w:drawing>
-          <wp:inline distT="0" distB="0" distL="0" distR="0" wp14:anchorId="55CEC6B0" wp14:editId="4DD3FD41">
-            <wp:extent cx="5733415" cy="3898265"/>
-            <wp:effectExtent l="0" t="0" r="635" b="6985"/>
-            <wp:docPr id="327376588" name="Imagem 1" descr="Diagrama&#10;&#10;Descrição gerada automaticamente"/>
+          <wp:inline distT="0" distB="0" distL="0" distR="0" wp14:anchorId="03C3E894" wp14:editId="2635057C">
+            <wp:extent cx="5733415" cy="3850005"/>
+            <wp:effectExtent l="0" t="0" r="635" b="0"/>
+            <wp:docPr id="158865291" name="Imagem 1" descr="Diagrama&#10;&#10;Descrição gerada automaticamente"/>
             <wp:cNvGraphicFramePr>
               <a:graphicFrameLocks xmlns:a="http://schemas.openxmlformats.org/drawingml/2006/main" noChangeAspect="1"/>
             </wp:cNvGraphicFramePr>
@@ -3202,17 +3907,11 @@
               <a:graphicData uri="http://schemas.openxmlformats.org/drawingml/2006/picture">
                 <pic:pic xmlns:pic="http://schemas.openxmlformats.org/drawingml/2006/picture">
                   <pic:nvPicPr>
-                    <pic:cNvPr id="327376588" name="Imagem 1" descr="Diagrama&#10;&#10;Descrição gerada automaticamente"/>
+                    <pic:cNvPr id="158865291" name="Imagem 1" descr="Diagrama&#10;&#10;Descrição gerada automaticamente"/>
                     <pic:cNvPicPr/>
                   </pic:nvPicPr>
                   <pic:blipFill>
-                    <a:blip r:embed="rId11">
-                      <a:extLst>
-                        <a:ext uri="{28A0092B-C50C-407E-A947-70E740481C1C}">
-                          <a14:useLocalDpi xmlns:a14="http://schemas.microsoft.com/office/drawing/2010/main" val="0"/>
-                        </a:ext>
-                      </a:extLst>
-                    </a:blip>
+                    <a:blip r:embed="rId11"/>
                     <a:stretch>
                       <a:fillRect/>
                     </a:stretch>
@@ -3220,7 +3919,7 @@
                   <pic:spPr>
                     <a:xfrm>
                       <a:off x="0" y="0"/>
-                      <a:ext cx="5733415" cy="3898265"/>
+                      <a:ext cx="5733415" cy="3850005"/>
                     </a:xfrm>
                     <a:prstGeom prst="rect">
                       <a:avLst/>
@@ -4451,6 +5150,18 @@
       <w:contextualSpacing/>
     </w:pPr>
   </w:style>
+  <w:style w:type="character" w:styleId="HiperlinkVisitado">
+    <w:name w:val="FollowedHyperlink"/>
+    <w:basedOn w:val="Fontepargpadro"/>
+    <w:uiPriority w:val="99"/>
+    <w:semiHidden/>
+    <w:unhideWhenUsed/>
+    <w:rsid w:val="003F6455"/>
+    <w:rPr>
+      <w:color w:val="800080" w:themeColor="followedHyperlink"/>
+      <w:u w:val="single"/>
+    </w:rPr>
+  </w:style>
 </w:styles>
 </file>
 

</xml_diff>